<commit_message>
Add more lab4 notes
</commit_message>
<xml_diff>
--- a/GEOG501/Lab 04/Lab4_Aidan_Brown.docx
+++ b/GEOG501/Lab 04/Lab4_Aidan_Brown.docx
@@ -51,7 +51,7 @@
         </w:rPr>
         <w:lastRenderedPageBreak/>
         <w:drawing>
-          <wp:inline distT="0" distB="0" distL="0" distR="0" wp14:anchorId="785AA184" wp14:editId="47F34A1A">
+          <wp:inline distT="0" distB="0" distL="0" distR="0" wp14:anchorId="316C8F50" wp14:editId="2CC2B227">
             <wp:extent cx="2926802" cy="8837605"/>
             <wp:effectExtent l="0" t="0" r="0" b="0"/>
             <wp:docPr id="12" name="Picture 12"/>
@@ -101,7 +101,7 @@
         <w:ind w:left="-5"/>
       </w:pPr>
       <w:r>
-        <w:t>I chose to use Natural Break as the classification method with the crime type. I am looking at this with the perspective of a home buyer, or someone that wants to start a business in the Toronto area. These statistics are very important to take into account when purchasing property. Using natural breaks clearly illustrates the large areas of discrepancy versus the smaller outlier areas.</w:t>
+        <w:t>I chose to use Natural Break as the classification method with the crime type. I am looking at this with the perspective of a home buyer, or someone that wants to start a business in the Toronto area, as these statistics are very important to take into account when purchasing property. Using natural breaks clearly illustrates the large areas of discrepancy versus the smaller outlier areas, as I want the minimum and maximum values to stand out on the map layout.</w:t>
       </w:r>
     </w:p>
     <w:p>
@@ -125,23 +125,23 @@
     <w:p>
       <w:pPr>
         <w:spacing w:after="0" w:line="259" w:lineRule="auto"/>
-        <w:ind w:left="0" w:right="-88" w:firstLine="0"/>
+        <w:ind w:left="0" w:right="-73" w:firstLine="0"/>
       </w:pPr>
       <w:r>
         <w:rPr>
           <w:noProof/>
         </w:rPr>
         <w:drawing>
-          <wp:inline distT="0" distB="0" distL="0" distR="0" wp14:anchorId="5B6E98BE" wp14:editId="3CE68DEF">
+          <wp:inline distT="0" distB="0" distL="0" distR="0" wp14:anchorId="44393D96" wp14:editId="62FC7EE7">
             <wp:extent cx="6158677" cy="4757244"/>
             <wp:effectExtent l="0" t="0" r="0" b="0"/>
-            <wp:docPr id="23" name="Picture 23"/>
+            <wp:docPr id="24" name="Picture 24"/>
             <wp:cNvGraphicFramePr/>
             <a:graphic xmlns:a="http://schemas.openxmlformats.org/drawingml/2006/main">
               <a:graphicData uri="http://schemas.openxmlformats.org/drawingml/2006/picture">
                 <pic:pic xmlns:pic="http://schemas.openxmlformats.org/drawingml/2006/picture">
                   <pic:nvPicPr>
-                    <pic:cNvPr id="23" name="Picture 23"/>
+                    <pic:cNvPr id="24" name="Picture 24"/>
                     <pic:cNvPicPr/>
                   </pic:nvPicPr>
                   <pic:blipFill>
@@ -168,7 +168,7 @@
     </w:p>
     <w:sectPr>
       <w:pgSz w:w="12240" w:h="15840"/>
-      <w:pgMar w:top="560" w:right="1348" w:bottom="610" w:left="1281" w:header="720" w:footer="720" w:gutter="0"/>
+      <w:pgMar w:top="560" w:right="1333" w:bottom="610" w:left="1281" w:header="720" w:footer="720" w:gutter="0"/>
       <w:cols w:space="720"/>
     </w:sectPr>
   </w:body>

</xml_diff>

<commit_message>
Add more files and notes for lab4
</commit_message>
<xml_diff>
--- a/GEOG501/Lab 04/Lab4_Aidan_Brown.docx
+++ b/GEOG501/Lab 04/Lab4_Aidan_Brown.docx
@@ -51,7 +51,7 @@
         </w:rPr>
         <w:lastRenderedPageBreak/>
         <w:drawing>
-          <wp:inline distT="0" distB="0" distL="0" distR="0" wp14:anchorId="316C8F50" wp14:editId="2CC2B227">
+          <wp:inline distT="0" distB="0" distL="0" distR="0" wp14:anchorId="7285A06E" wp14:editId="0B688756">
             <wp:extent cx="2926802" cy="8837605"/>
             <wp:effectExtent l="0" t="0" r="0" b="0"/>
             <wp:docPr id="12" name="Picture 12"/>
@@ -132,7 +132,7 @@
           <w:noProof/>
         </w:rPr>
         <w:drawing>
-          <wp:inline distT="0" distB="0" distL="0" distR="0" wp14:anchorId="44393D96" wp14:editId="62FC7EE7">
+          <wp:inline distT="0" distB="0" distL="0" distR="0" wp14:anchorId="441CACF5" wp14:editId="1B240E1F">
             <wp:extent cx="6158677" cy="4757244"/>
             <wp:effectExtent l="0" t="0" r="0" b="0"/>
             <wp:docPr id="24" name="Picture 24"/>

</xml_diff>